<commit_message>
1st commit: _ Run hello world success
</commit_message>
<xml_diff>
--- a/doc/ReactZero.docx
+++ b/doc/ReactZero.docx
@@ -2,6 +2,71 @@
 <file path=word/document.xml><?xml version="1.0" encoding="utf-8"?>
 <w:document xmlns:wpc="http://schemas.microsoft.com/office/word/2010/wordprocessingCanvas" xmlns:cx="http://schemas.microsoft.com/office/drawing/2014/chartex" xmlns:cx1="http://schemas.microsoft.com/office/drawing/2015/9/8/chartex" xmlns:cx2="http://schemas.microsoft.com/office/drawing/2015/10/21/chartex" xmlns:cx3="http://schemas.microsoft.com/office/drawing/2016/5/9/chartex" xmlns:cx4="http://schemas.microsoft.com/office/drawing/2016/5/10/chartex" xmlns:cx5="http://schemas.microsoft.com/office/drawing/2016/5/11/chartex" xmlns:cx6="http://schemas.microsoft.com/office/drawing/2016/5/12/chartex" xmlns:cx7="http://schemas.microsoft.com/office/drawing/2016/5/13/chartex" xmlns:cx8="http://schemas.microsoft.com/office/drawing/2016/5/14/chartex" xmlns:mc="http://schemas.openxmlformats.org/markup-compatibility/2006" xmlns:aink="http://schemas.microsoft.com/office/drawing/2016/ink" xmlns:am3d="http://schemas.microsoft.com/office/drawing/2017/model3d" xmlns:o="urn:schemas-microsoft-com:office:office" xmlns:r="http://schemas.openxmlformats.org/officeDocument/2006/relationships" xmlns:m="http://schemas.openxmlformats.org/officeDocument/2006/math" xmlns:v="urn:schemas-microsoft-com:vml" xmlns:wp14="http://schemas.microsoft.com/office/word/2010/wordprocessingDrawing" xmlns:wp="http://schemas.openxmlformats.org/drawingml/2006/wordprocessingDrawing" xmlns:w10="urn:schemas-microsoft-com:office:word" xmlns:w="http://schemas.openxmlformats.org/wordprocessingml/2006/main" xmlns:w14="http://schemas.microsoft.com/office/word/2010/wordml" xmlns:w15="http://schemas.microsoft.com/office/word/2012/wordml" xmlns:w16cid="http://schemas.microsoft.com/office/word/2016/wordml/cid" xmlns:w16se="http://schemas.microsoft.com/office/word/2015/wordml/symex" xmlns:wpg="http://schemas.microsoft.com/office/word/2010/wordprocessingGroup" xmlns:wpi="http://schemas.microsoft.com/office/word/2010/wordprocessingInk" xmlns:wne="http://schemas.microsoft.com/office/word/2006/wordml" xmlns:wps="http://schemas.microsoft.com/office/word/2010/wordprocessingShape" mc:Ignorable="w14 w15 w16se w16cid wp14">
   <w:body>
+    <w:p>
+      <w:pPr>
+        <w:pStyle w:val="Heading1"/>
+      </w:pPr>
+      <w:r>
+        <w:t>0. Basic information</w:t>
+      </w:r>
+    </w:p>
+    <w:p>
+      <w:r>
+        <w:t>React có 2 dạng render:</w:t>
+      </w:r>
+    </w:p>
+    <w:p>
+      <w:r>
+        <w:t>_ render phía client</w:t>
+      </w:r>
+    </w:p>
+    <w:p>
+      <w:r>
+        <w:t>_ render phía server</w:t>
+      </w:r>
+    </w:p>
+    <w:p>
+      <w:hyperlink r:id="rId5" w:history="1">
+        <w:r>
+          <w:rPr>
+            <w:rStyle w:val="Hyperlink"/>
+          </w:rPr>
+          <w:t>https://toidicodedao.com/2018/09/11/su-khac-biet-giua-server-side-rendering-va-client-side-rendering/</w:t>
+        </w:r>
+      </w:hyperlink>
+    </w:p>
+    <w:p>
+      <w:pPr>
+        <w:pStyle w:val="Heading2"/>
+      </w:pPr>
+      <w:r>
+        <w:t xml:space="preserve">File </w:t>
+      </w:r>
+      <w:r>
+        <w:t>index.js</w:t>
+      </w:r>
+    </w:p>
+    <w:p>
+      <w:r>
+        <w:t>File index.js nằm trong src là file script ở phía server. Nó dùng để render html, và có thể nhúng react vào để code.</w:t>
+      </w:r>
+    </w:p>
+    <w:p>
+      <w:pPr>
+        <w:pStyle w:val="Heading2"/>
+      </w:pPr>
+      <w:r>
+        <w:t>Public</w:t>
+      </w:r>
+    </w:p>
+    <w:p>
+      <w:r>
+        <w:t>Chứa tất cả các file tải về cho client.</w:t>
+      </w:r>
+      <w:r>
+        <w:t xml:space="preserve"> Bây giờ mọi request từ phía client gửi lên thì vào public để tìm.</w:t>
+      </w:r>
+    </w:p>
     <w:p>
       <w:pPr>
         <w:pStyle w:val="Heading1"/>
@@ -126,7 +191,7 @@
                     </pic:cNvPicPr>
                   </pic:nvPicPr>
                   <pic:blipFill>
-                    <a:blip r:embed="rId5">
+                    <a:blip r:embed="rId6">
                       <a:extLst>
                         <a:ext uri="{28A0092B-C50C-407E-A947-70E740481C1C}">
                           <a14:useLocalDpi xmlns:a14="http://schemas.microsoft.com/office/drawing/2010/main" val="0"/>
@@ -163,6 +228,7 @@
         <w:pStyle w:val="Heading2"/>
       </w:pPr>
       <w:r>
+        <w:lastRenderedPageBreak/>
         <w:t>1.2 Setup npm</w:t>
       </w:r>
     </w:p>
@@ -191,7 +257,6 @@
         <w:rPr>
           <w:noProof/>
         </w:rPr>
-        <w:lastRenderedPageBreak/>
         <w:drawing>
           <wp:inline distT="0" distB="0" distL="0" distR="0">
             <wp:extent cx="4714875" cy="1962150"/>
@@ -210,7 +275,7 @@
                     </pic:cNvPicPr>
                   </pic:nvPicPr>
                   <pic:blipFill>
-                    <a:blip r:embed="rId6">
+                    <a:blip r:embed="rId7">
                       <a:extLst>
                         <a:ext uri="{28A0092B-C50C-407E-A947-70E740481C1C}">
                           <a14:useLocalDpi xmlns:a14="http://schemas.microsoft.com/office/drawing/2010/main" val="0"/>
@@ -251,7 +316,7 @@
       </w:r>
     </w:p>
     <w:p>
-      <w:hyperlink r:id="rId7" w:history="1">
+      <w:hyperlink r:id="rId8" w:history="1">
         <w:r>
           <w:rPr>
             <w:rStyle w:val="Hyperlink"/>
@@ -300,8 +365,6 @@
         </w:rPr>
         <w:t>bên dưới</w:t>
       </w:r>
-      <w:bookmarkStart w:id="0" w:name="_GoBack"/>
-      <w:bookmarkEnd w:id="0"/>
       <w:r>
         <w:rPr>
           <w:rFonts w:ascii="Segoe UI" w:eastAsia="Times New Roman" w:hAnsi="Segoe UI" w:cs="Segoe UI"/>
@@ -737,11 +800,12 @@
           <w:szCs w:val="23"/>
           <w:shd w:val="clear" w:color="auto" w:fill="F1F2F3"/>
         </w:rPr>
+        <w:lastRenderedPageBreak/>
         <w:t xml:space="preserve">    document.body</w:t>
       </w:r>
     </w:p>
     <w:p>
-      <w:r>
+      <w:pPr>
         <w:rPr>
           <w:rFonts w:ascii="Consolas" w:eastAsia="Times New Roman" w:hAnsi="Consolas" w:cs="Times New Roman"/>
           <w:color w:val="24292E"/>
@@ -749,7 +813,778 @@
           <w:szCs w:val="23"/>
           <w:shd w:val="clear" w:color="auto" w:fill="F1F2F3"/>
         </w:rPr>
+      </w:pPr>
+      <w:r>
+        <w:rPr>
+          <w:rFonts w:ascii="Consolas" w:eastAsia="Times New Roman" w:hAnsi="Consolas" w:cs="Times New Roman"/>
+          <w:color w:val="24292E"/>
+          <w:sz w:val="23"/>
+          <w:szCs w:val="23"/>
+          <w:shd w:val="clear" w:color="auto" w:fill="F1F2F3"/>
+        </w:rPr>
         <w:t>);</w:t>
+      </w:r>
+    </w:p>
+    <w:p>
+      <w:pPr>
+        <w:pStyle w:val="Heading2"/>
+        <w:rPr>
+          <w:rFonts w:eastAsia="Times New Roman"/>
+          <w:shd w:val="clear" w:color="auto" w:fill="F1F2F3"/>
+        </w:rPr>
+      </w:pPr>
+      <w:r>
+        <w:rPr>
+          <w:rFonts w:eastAsia="Times New Roman"/>
+          <w:shd w:val="clear" w:color="auto" w:fill="F1F2F3"/>
+        </w:rPr>
+        <w:t>3.1 Hello world theo Khoa Pham thành công</w:t>
+      </w:r>
+    </w:p>
+    <w:p>
+      <w:r>
+        <w:t>Setup exress và ejs:</w:t>
+      </w:r>
+    </w:p>
+    <w:p>
+      <w:r>
+        <w:t>npm install express ejs</w:t>
+      </w:r>
+    </w:p>
+    <w:p>
+      <w:bookmarkStart w:id="0" w:name="_GoBack"/>
+      <w:bookmarkEnd w:id="0"/>
+    </w:p>
+    <w:p>
+      <w:pPr>
+        <w:shd w:val="clear" w:color="auto" w:fill="FFFFFF"/>
+        <w:tabs>
+          <w:tab w:val="left" w:pos="916"/>
+          <w:tab w:val="left" w:pos="1832"/>
+          <w:tab w:val="left" w:pos="2748"/>
+          <w:tab w:val="left" w:pos="3664"/>
+          <w:tab w:val="left" w:pos="4580"/>
+          <w:tab w:val="left" w:pos="5496"/>
+          <w:tab w:val="left" w:pos="6412"/>
+          <w:tab w:val="left" w:pos="7328"/>
+          <w:tab w:val="left" w:pos="8244"/>
+          <w:tab w:val="left" w:pos="9160"/>
+          <w:tab w:val="left" w:pos="10076"/>
+          <w:tab w:val="left" w:pos="10992"/>
+          <w:tab w:val="left" w:pos="11908"/>
+          <w:tab w:val="left" w:pos="12824"/>
+          <w:tab w:val="left" w:pos="13740"/>
+          <w:tab w:val="left" w:pos="14656"/>
+        </w:tabs>
+        <w:spacing w:after="0" w:line="240" w:lineRule="auto"/>
+        <w:rPr>
+          <w:rFonts w:ascii="Courier New" w:eastAsia="Times New Roman" w:hAnsi="Courier New" w:cs="Courier New"/>
+          <w:color w:val="000000"/>
+          <w:sz w:val="14"/>
+          <w:szCs w:val="14"/>
+        </w:rPr>
+      </w:pPr>
+      <w:r>
+        <w:rPr>
+          <w:rFonts w:ascii="Courier New" w:eastAsia="Times New Roman" w:hAnsi="Courier New" w:cs="Courier New"/>
+          <w:b/>
+          <w:bCs/>
+          <w:color w:val="000080"/>
+          <w:sz w:val="14"/>
+          <w:szCs w:val="14"/>
+        </w:rPr>
+        <w:t xml:space="preserve">var </w:t>
+      </w:r>
+      <w:r>
+        <w:rPr>
+          <w:rFonts w:ascii="Courier New" w:eastAsia="Times New Roman" w:hAnsi="Courier New" w:cs="Courier New"/>
+          <w:b/>
+          <w:bCs/>
+          <w:color w:val="660E7A"/>
+          <w:sz w:val="14"/>
+          <w:szCs w:val="14"/>
+        </w:rPr>
+        <w:t xml:space="preserve">express </w:t>
+      </w:r>
+      <w:r>
+        <w:rPr>
+          <w:rFonts w:ascii="Courier New" w:eastAsia="Times New Roman" w:hAnsi="Courier New" w:cs="Courier New"/>
+          <w:color w:val="000000"/>
+          <w:sz w:val="14"/>
+          <w:szCs w:val="14"/>
+        </w:rPr>
+        <w:t xml:space="preserve">= </w:t>
+      </w:r>
+      <w:r>
+        <w:rPr>
+          <w:rFonts w:ascii="Courier New" w:eastAsia="Times New Roman" w:hAnsi="Courier New" w:cs="Courier New"/>
+          <w:b/>
+          <w:bCs/>
+          <w:i/>
+          <w:iCs/>
+          <w:color w:val="660E7A"/>
+          <w:sz w:val="14"/>
+          <w:szCs w:val="14"/>
+        </w:rPr>
+        <w:t>require</w:t>
+      </w:r>
+      <w:r>
+        <w:rPr>
+          <w:rFonts w:ascii="Courier New" w:eastAsia="Times New Roman" w:hAnsi="Courier New" w:cs="Courier New"/>
+          <w:color w:val="000000"/>
+          <w:sz w:val="14"/>
+          <w:szCs w:val="14"/>
+        </w:rPr>
+        <w:t>(</w:t>
+      </w:r>
+      <w:r>
+        <w:rPr>
+          <w:rFonts w:ascii="Courier New" w:eastAsia="Times New Roman" w:hAnsi="Courier New" w:cs="Courier New"/>
+          <w:b/>
+          <w:bCs/>
+          <w:color w:val="008000"/>
+          <w:sz w:val="14"/>
+          <w:szCs w:val="14"/>
+        </w:rPr>
+        <w:t>"express"</w:t>
+      </w:r>
+      <w:r>
+        <w:rPr>
+          <w:rFonts w:ascii="Courier New" w:eastAsia="Times New Roman" w:hAnsi="Courier New" w:cs="Courier New"/>
+          <w:color w:val="000000"/>
+          <w:sz w:val="14"/>
+          <w:szCs w:val="14"/>
+        </w:rPr>
+        <w:t>);</w:t>
+      </w:r>
+      <w:r>
+        <w:rPr>
+          <w:rFonts w:ascii="Courier New" w:eastAsia="Times New Roman" w:hAnsi="Courier New" w:cs="Courier New"/>
+          <w:color w:val="000000"/>
+          <w:sz w:val="14"/>
+          <w:szCs w:val="14"/>
+        </w:rPr>
+        <w:br/>
+      </w:r>
+      <w:r>
+        <w:rPr>
+          <w:rFonts w:ascii="Courier New" w:eastAsia="Times New Roman" w:hAnsi="Courier New" w:cs="Courier New"/>
+          <w:b/>
+          <w:bCs/>
+          <w:color w:val="000080"/>
+          <w:sz w:val="14"/>
+          <w:szCs w:val="14"/>
+        </w:rPr>
+        <w:t xml:space="preserve">var </w:t>
+      </w:r>
+      <w:r>
+        <w:rPr>
+          <w:rFonts w:ascii="Courier New" w:eastAsia="Times New Roman" w:hAnsi="Courier New" w:cs="Courier New"/>
+          <w:color w:val="458383"/>
+          <w:sz w:val="14"/>
+          <w:szCs w:val="14"/>
+        </w:rPr>
+        <w:t xml:space="preserve">app </w:t>
+      </w:r>
+      <w:r>
+        <w:rPr>
+          <w:rFonts w:ascii="Courier New" w:eastAsia="Times New Roman" w:hAnsi="Courier New" w:cs="Courier New"/>
+          <w:color w:val="000000"/>
+          <w:sz w:val="14"/>
+          <w:szCs w:val="14"/>
+        </w:rPr>
+        <w:t xml:space="preserve">= </w:t>
+      </w:r>
+      <w:r>
+        <w:rPr>
+          <w:rFonts w:ascii="Courier New" w:eastAsia="Times New Roman" w:hAnsi="Courier New" w:cs="Courier New"/>
+          <w:b/>
+          <w:bCs/>
+          <w:color w:val="660E7A"/>
+          <w:sz w:val="14"/>
+          <w:szCs w:val="14"/>
+        </w:rPr>
+        <w:t>express</w:t>
+      </w:r>
+      <w:r>
+        <w:rPr>
+          <w:rFonts w:ascii="Courier New" w:eastAsia="Times New Roman" w:hAnsi="Courier New" w:cs="Courier New"/>
+          <w:color w:val="000000"/>
+          <w:sz w:val="14"/>
+          <w:szCs w:val="14"/>
+        </w:rPr>
+        <w:t>();</w:t>
+      </w:r>
+      <w:r>
+        <w:rPr>
+          <w:rFonts w:ascii="Courier New" w:eastAsia="Times New Roman" w:hAnsi="Courier New" w:cs="Courier New"/>
+          <w:color w:val="000000"/>
+          <w:sz w:val="14"/>
+          <w:szCs w:val="14"/>
+        </w:rPr>
+        <w:br/>
+      </w:r>
+      <w:r>
+        <w:rPr>
+          <w:rFonts w:ascii="Courier New" w:eastAsia="Times New Roman" w:hAnsi="Courier New" w:cs="Courier New"/>
+          <w:color w:val="458383"/>
+          <w:sz w:val="14"/>
+          <w:szCs w:val="14"/>
+        </w:rPr>
+        <w:t>app</w:t>
+      </w:r>
+      <w:r>
+        <w:rPr>
+          <w:rFonts w:ascii="Courier New" w:eastAsia="Times New Roman" w:hAnsi="Courier New" w:cs="Courier New"/>
+          <w:color w:val="000000"/>
+          <w:sz w:val="14"/>
+          <w:szCs w:val="14"/>
+        </w:rPr>
+        <w:t>.</w:t>
+      </w:r>
+      <w:r>
+        <w:rPr>
+          <w:rFonts w:ascii="Courier New" w:eastAsia="Times New Roman" w:hAnsi="Courier New" w:cs="Courier New"/>
+          <w:color w:val="7A7A43"/>
+          <w:sz w:val="14"/>
+          <w:szCs w:val="14"/>
+        </w:rPr>
+        <w:t>use</w:t>
+      </w:r>
+      <w:r>
+        <w:rPr>
+          <w:rFonts w:ascii="Courier New" w:eastAsia="Times New Roman" w:hAnsi="Courier New" w:cs="Courier New"/>
+          <w:color w:val="000000"/>
+          <w:sz w:val="14"/>
+          <w:szCs w:val="14"/>
+        </w:rPr>
+        <w:t>(</w:t>
+      </w:r>
+      <w:r>
+        <w:rPr>
+          <w:rFonts w:ascii="Courier New" w:eastAsia="Times New Roman" w:hAnsi="Courier New" w:cs="Courier New"/>
+          <w:b/>
+          <w:bCs/>
+          <w:color w:val="660E7A"/>
+          <w:sz w:val="14"/>
+          <w:szCs w:val="14"/>
+        </w:rPr>
+        <w:t>express</w:t>
+      </w:r>
+      <w:r>
+        <w:rPr>
+          <w:rFonts w:ascii="Courier New" w:eastAsia="Times New Roman" w:hAnsi="Courier New" w:cs="Courier New"/>
+          <w:color w:val="000000"/>
+          <w:sz w:val="14"/>
+          <w:szCs w:val="14"/>
+        </w:rPr>
+        <w:t>.</w:t>
+      </w:r>
+      <w:r>
+        <w:rPr>
+          <w:rFonts w:ascii="Courier New" w:eastAsia="Times New Roman" w:hAnsi="Courier New" w:cs="Courier New"/>
+          <w:b/>
+          <w:bCs/>
+          <w:color w:val="660E7A"/>
+          <w:sz w:val="14"/>
+          <w:szCs w:val="14"/>
+        </w:rPr>
+        <w:t>static</w:t>
+      </w:r>
+      <w:r>
+        <w:rPr>
+          <w:rFonts w:ascii="Courier New" w:eastAsia="Times New Roman" w:hAnsi="Courier New" w:cs="Courier New"/>
+          <w:color w:val="000000"/>
+          <w:sz w:val="14"/>
+          <w:szCs w:val="14"/>
+        </w:rPr>
+        <w:t>(</w:t>
+      </w:r>
+      <w:r>
+        <w:rPr>
+          <w:rFonts w:ascii="Courier New" w:eastAsia="Times New Roman" w:hAnsi="Courier New" w:cs="Courier New"/>
+          <w:b/>
+          <w:bCs/>
+          <w:color w:val="008000"/>
+          <w:sz w:val="14"/>
+          <w:szCs w:val="14"/>
+        </w:rPr>
+        <w:t>"public"</w:t>
+      </w:r>
+      <w:r>
+        <w:rPr>
+          <w:rFonts w:ascii="Courier New" w:eastAsia="Times New Roman" w:hAnsi="Courier New" w:cs="Courier New"/>
+          <w:color w:val="000000"/>
+          <w:sz w:val="14"/>
+          <w:szCs w:val="14"/>
+        </w:rPr>
+        <w:t>));</w:t>
+      </w:r>
+      <w:r>
+        <w:rPr>
+          <w:rFonts w:ascii="Courier New" w:eastAsia="Times New Roman" w:hAnsi="Courier New" w:cs="Courier New"/>
+          <w:color w:val="000000"/>
+          <w:sz w:val="14"/>
+          <w:szCs w:val="14"/>
+        </w:rPr>
+        <w:br/>
+      </w:r>
+      <w:r>
+        <w:rPr>
+          <w:rFonts w:ascii="Courier New" w:eastAsia="Times New Roman" w:hAnsi="Courier New" w:cs="Courier New"/>
+          <w:color w:val="458383"/>
+          <w:sz w:val="14"/>
+          <w:szCs w:val="14"/>
+        </w:rPr>
+        <w:t>app</w:t>
+      </w:r>
+      <w:r>
+        <w:rPr>
+          <w:rFonts w:ascii="Courier New" w:eastAsia="Times New Roman" w:hAnsi="Courier New" w:cs="Courier New"/>
+          <w:color w:val="000000"/>
+          <w:sz w:val="14"/>
+          <w:szCs w:val="14"/>
+        </w:rPr>
+        <w:t>.</w:t>
+      </w:r>
+      <w:r>
+        <w:rPr>
+          <w:rFonts w:ascii="Courier New" w:eastAsia="Times New Roman" w:hAnsi="Courier New" w:cs="Courier New"/>
+          <w:color w:val="7A7A43"/>
+          <w:sz w:val="14"/>
+          <w:szCs w:val="14"/>
+        </w:rPr>
+        <w:t>set</w:t>
+      </w:r>
+      <w:r>
+        <w:rPr>
+          <w:rFonts w:ascii="Courier New" w:eastAsia="Times New Roman" w:hAnsi="Courier New" w:cs="Courier New"/>
+          <w:color w:val="000000"/>
+          <w:sz w:val="14"/>
+          <w:szCs w:val="14"/>
+        </w:rPr>
+        <w:t>(</w:t>
+      </w:r>
+      <w:r>
+        <w:rPr>
+          <w:rFonts w:ascii="Courier New" w:eastAsia="Times New Roman" w:hAnsi="Courier New" w:cs="Courier New"/>
+          <w:b/>
+          <w:bCs/>
+          <w:color w:val="008000"/>
+          <w:sz w:val="14"/>
+          <w:szCs w:val="14"/>
+        </w:rPr>
+        <w:t>"view engine"</w:t>
+      </w:r>
+      <w:r>
+        <w:rPr>
+          <w:rFonts w:ascii="Courier New" w:eastAsia="Times New Roman" w:hAnsi="Courier New" w:cs="Courier New"/>
+          <w:color w:val="000000"/>
+          <w:sz w:val="14"/>
+          <w:szCs w:val="14"/>
+        </w:rPr>
+        <w:t xml:space="preserve">, </w:t>
+      </w:r>
+      <w:r>
+        <w:rPr>
+          <w:rFonts w:ascii="Courier New" w:eastAsia="Times New Roman" w:hAnsi="Courier New" w:cs="Courier New"/>
+          <w:b/>
+          <w:bCs/>
+          <w:color w:val="008000"/>
+          <w:sz w:val="14"/>
+          <w:szCs w:val="14"/>
+        </w:rPr>
+        <w:t>"ejs"</w:t>
+      </w:r>
+      <w:r>
+        <w:rPr>
+          <w:rFonts w:ascii="Courier New" w:eastAsia="Times New Roman" w:hAnsi="Courier New" w:cs="Courier New"/>
+          <w:color w:val="000000"/>
+          <w:sz w:val="14"/>
+          <w:szCs w:val="14"/>
+        </w:rPr>
+        <w:t>);</w:t>
+      </w:r>
+      <w:r>
+        <w:rPr>
+          <w:rFonts w:ascii="Courier New" w:eastAsia="Times New Roman" w:hAnsi="Courier New" w:cs="Courier New"/>
+          <w:color w:val="000000"/>
+          <w:sz w:val="14"/>
+          <w:szCs w:val="14"/>
+        </w:rPr>
+        <w:br/>
+      </w:r>
+      <w:r>
+        <w:rPr>
+          <w:rFonts w:ascii="Courier New" w:eastAsia="Times New Roman" w:hAnsi="Courier New" w:cs="Courier New"/>
+          <w:color w:val="458383"/>
+          <w:sz w:val="14"/>
+          <w:szCs w:val="14"/>
+        </w:rPr>
+        <w:t>app</w:t>
+      </w:r>
+      <w:r>
+        <w:rPr>
+          <w:rFonts w:ascii="Courier New" w:eastAsia="Times New Roman" w:hAnsi="Courier New" w:cs="Courier New"/>
+          <w:color w:val="000000"/>
+          <w:sz w:val="14"/>
+          <w:szCs w:val="14"/>
+        </w:rPr>
+        <w:t>.</w:t>
+      </w:r>
+      <w:r>
+        <w:rPr>
+          <w:rFonts w:ascii="Courier New" w:eastAsia="Times New Roman" w:hAnsi="Courier New" w:cs="Courier New"/>
+          <w:color w:val="7A7A43"/>
+          <w:sz w:val="14"/>
+          <w:szCs w:val="14"/>
+        </w:rPr>
+        <w:t>set</w:t>
+      </w:r>
+      <w:r>
+        <w:rPr>
+          <w:rFonts w:ascii="Courier New" w:eastAsia="Times New Roman" w:hAnsi="Courier New" w:cs="Courier New"/>
+          <w:color w:val="000000"/>
+          <w:sz w:val="14"/>
+          <w:szCs w:val="14"/>
+        </w:rPr>
+        <w:t>(</w:t>
+      </w:r>
+      <w:r>
+        <w:rPr>
+          <w:rFonts w:ascii="Courier New" w:eastAsia="Times New Roman" w:hAnsi="Courier New" w:cs="Courier New"/>
+          <w:b/>
+          <w:bCs/>
+          <w:color w:val="008000"/>
+          <w:sz w:val="14"/>
+          <w:szCs w:val="14"/>
+        </w:rPr>
+        <w:t>"views"</w:t>
+      </w:r>
+      <w:r>
+        <w:rPr>
+          <w:rFonts w:ascii="Courier New" w:eastAsia="Times New Roman" w:hAnsi="Courier New" w:cs="Courier New"/>
+          <w:color w:val="000000"/>
+          <w:sz w:val="14"/>
+          <w:szCs w:val="14"/>
+        </w:rPr>
+        <w:t xml:space="preserve">, </w:t>
+      </w:r>
+      <w:r>
+        <w:rPr>
+          <w:rFonts w:ascii="Courier New" w:eastAsia="Times New Roman" w:hAnsi="Courier New" w:cs="Courier New"/>
+          <w:b/>
+          <w:bCs/>
+          <w:color w:val="008000"/>
+          <w:sz w:val="14"/>
+          <w:szCs w:val="14"/>
+        </w:rPr>
+        <w:t>"./views"</w:t>
+      </w:r>
+      <w:r>
+        <w:rPr>
+          <w:rFonts w:ascii="Courier New" w:eastAsia="Times New Roman" w:hAnsi="Courier New" w:cs="Courier New"/>
+          <w:color w:val="000000"/>
+          <w:sz w:val="14"/>
+          <w:szCs w:val="14"/>
+        </w:rPr>
+        <w:t>);</w:t>
+      </w:r>
+      <w:r>
+        <w:rPr>
+          <w:rFonts w:ascii="Courier New" w:eastAsia="Times New Roman" w:hAnsi="Courier New" w:cs="Courier New"/>
+          <w:color w:val="000000"/>
+          <w:sz w:val="14"/>
+          <w:szCs w:val="14"/>
+        </w:rPr>
+        <w:br/>
+      </w:r>
+      <w:r>
+        <w:rPr>
+          <w:rFonts w:ascii="Courier New" w:eastAsia="Times New Roman" w:hAnsi="Courier New" w:cs="Courier New"/>
+          <w:color w:val="458383"/>
+          <w:sz w:val="14"/>
+          <w:szCs w:val="14"/>
+        </w:rPr>
+        <w:t>app</w:t>
+      </w:r>
+      <w:r>
+        <w:rPr>
+          <w:rFonts w:ascii="Courier New" w:eastAsia="Times New Roman" w:hAnsi="Courier New" w:cs="Courier New"/>
+          <w:color w:val="000000"/>
+          <w:sz w:val="14"/>
+          <w:szCs w:val="14"/>
+        </w:rPr>
+        <w:t>.</w:t>
+      </w:r>
+      <w:r>
+        <w:rPr>
+          <w:rFonts w:ascii="Courier New" w:eastAsia="Times New Roman" w:hAnsi="Courier New" w:cs="Courier New"/>
+          <w:color w:val="7A7A43"/>
+          <w:sz w:val="14"/>
+          <w:szCs w:val="14"/>
+        </w:rPr>
+        <w:t>listen</w:t>
+      </w:r>
+      <w:r>
+        <w:rPr>
+          <w:rFonts w:ascii="Courier New" w:eastAsia="Times New Roman" w:hAnsi="Courier New" w:cs="Courier New"/>
+          <w:color w:val="000000"/>
+          <w:sz w:val="14"/>
+          <w:szCs w:val="14"/>
+        </w:rPr>
+        <w:t>(</w:t>
+      </w:r>
+      <w:r>
+        <w:rPr>
+          <w:rFonts w:ascii="Courier New" w:eastAsia="Times New Roman" w:hAnsi="Courier New" w:cs="Courier New"/>
+          <w:color w:val="0000FF"/>
+          <w:sz w:val="14"/>
+          <w:szCs w:val="14"/>
+        </w:rPr>
+        <w:t>3000</w:t>
+      </w:r>
+      <w:r>
+        <w:rPr>
+          <w:rFonts w:ascii="Courier New" w:eastAsia="Times New Roman" w:hAnsi="Courier New" w:cs="Courier New"/>
+          <w:color w:val="000000"/>
+          <w:sz w:val="14"/>
+          <w:szCs w:val="14"/>
+        </w:rPr>
+        <w:t xml:space="preserve">); </w:t>
+      </w:r>
+      <w:r>
+        <w:rPr>
+          <w:rFonts w:ascii="Courier New" w:eastAsia="Times New Roman" w:hAnsi="Courier New" w:cs="Courier New"/>
+          <w:i/>
+          <w:iCs/>
+          <w:color w:val="808080"/>
+          <w:sz w:val="14"/>
+          <w:szCs w:val="14"/>
+        </w:rPr>
+        <w:t>// open port 3000 for client send request to server</w:t>
+      </w:r>
+      <w:r>
+        <w:rPr>
+          <w:rFonts w:ascii="Courier New" w:eastAsia="Times New Roman" w:hAnsi="Courier New" w:cs="Courier New"/>
+          <w:i/>
+          <w:iCs/>
+          <w:color w:val="808080"/>
+          <w:sz w:val="14"/>
+          <w:szCs w:val="14"/>
+        </w:rPr>
+        <w:br/>
+      </w:r>
+      <w:r>
+        <w:rPr>
+          <w:rFonts w:ascii="Courier New" w:eastAsia="Times New Roman" w:hAnsi="Courier New" w:cs="Courier New"/>
+          <w:i/>
+          <w:iCs/>
+          <w:color w:val="808080"/>
+          <w:sz w:val="14"/>
+          <w:szCs w:val="14"/>
+        </w:rPr>
+        <w:br/>
+      </w:r>
+      <w:r>
+        <w:rPr>
+          <w:rFonts w:ascii="Courier New" w:eastAsia="Times New Roman" w:hAnsi="Courier New" w:cs="Courier New"/>
+          <w:color w:val="458383"/>
+          <w:sz w:val="14"/>
+          <w:szCs w:val="14"/>
+        </w:rPr>
+        <w:t>app</w:t>
+      </w:r>
+      <w:r>
+        <w:rPr>
+          <w:rFonts w:ascii="Courier New" w:eastAsia="Times New Roman" w:hAnsi="Courier New" w:cs="Courier New"/>
+          <w:color w:val="000000"/>
+          <w:sz w:val="14"/>
+          <w:szCs w:val="14"/>
+        </w:rPr>
+        <w:t>.get(</w:t>
+      </w:r>
+      <w:r>
+        <w:rPr>
+          <w:rFonts w:ascii="Courier New" w:eastAsia="Times New Roman" w:hAnsi="Courier New" w:cs="Courier New"/>
+          <w:b/>
+          <w:bCs/>
+          <w:color w:val="008000"/>
+          <w:sz w:val="14"/>
+          <w:szCs w:val="14"/>
+        </w:rPr>
+        <w:t>"/"</w:t>
+      </w:r>
+      <w:r>
+        <w:rPr>
+          <w:rFonts w:ascii="Courier New" w:eastAsia="Times New Roman" w:hAnsi="Courier New" w:cs="Courier New"/>
+          <w:color w:val="000000"/>
+          <w:sz w:val="14"/>
+          <w:szCs w:val="14"/>
+        </w:rPr>
+        <w:t xml:space="preserve">, </w:t>
+      </w:r>
+      <w:r>
+        <w:rPr>
+          <w:rFonts w:ascii="Courier New" w:eastAsia="Times New Roman" w:hAnsi="Courier New" w:cs="Courier New"/>
+          <w:b/>
+          <w:bCs/>
+          <w:color w:val="000080"/>
+          <w:sz w:val="14"/>
+          <w:szCs w:val="14"/>
+        </w:rPr>
+        <w:t xml:space="preserve">function </w:t>
+      </w:r>
+      <w:r>
+        <w:rPr>
+          <w:rFonts w:ascii="Courier New" w:eastAsia="Times New Roman" w:hAnsi="Courier New" w:cs="Courier New"/>
+          <w:color w:val="000000"/>
+          <w:sz w:val="14"/>
+          <w:szCs w:val="14"/>
+        </w:rPr>
+        <w:t>(req, res) {</w:t>
+      </w:r>
+      <w:r>
+        <w:rPr>
+          <w:rFonts w:ascii="Courier New" w:eastAsia="Times New Roman" w:hAnsi="Courier New" w:cs="Courier New"/>
+          <w:color w:val="000000"/>
+          <w:sz w:val="14"/>
+          <w:szCs w:val="14"/>
+        </w:rPr>
+        <w:br/>
+        <w:t xml:space="preserve">    res.</w:t>
+      </w:r>
+      <w:r>
+        <w:rPr>
+          <w:rFonts w:ascii="Courier New" w:eastAsia="Times New Roman" w:hAnsi="Courier New" w:cs="Courier New"/>
+          <w:color w:val="7A7A43"/>
+          <w:sz w:val="14"/>
+          <w:szCs w:val="14"/>
+        </w:rPr>
+        <w:t>render</w:t>
+      </w:r>
+      <w:r>
+        <w:rPr>
+          <w:rFonts w:ascii="Courier New" w:eastAsia="Times New Roman" w:hAnsi="Courier New" w:cs="Courier New"/>
+          <w:color w:val="000000"/>
+          <w:sz w:val="14"/>
+          <w:szCs w:val="14"/>
+        </w:rPr>
+        <w:t>(</w:t>
+      </w:r>
+      <w:r>
+        <w:rPr>
+          <w:rFonts w:ascii="Courier New" w:eastAsia="Times New Roman" w:hAnsi="Courier New" w:cs="Courier New"/>
+          <w:b/>
+          <w:bCs/>
+          <w:color w:val="008000"/>
+          <w:sz w:val="14"/>
+          <w:szCs w:val="14"/>
+        </w:rPr>
+        <w:t>"home"</w:t>
+      </w:r>
+      <w:r>
+        <w:rPr>
+          <w:rFonts w:ascii="Courier New" w:eastAsia="Times New Roman" w:hAnsi="Courier New" w:cs="Courier New"/>
+          <w:color w:val="000000"/>
+          <w:sz w:val="14"/>
+          <w:szCs w:val="14"/>
+        </w:rPr>
+        <w:t>);</w:t>
+      </w:r>
+      <w:r>
+        <w:rPr>
+          <w:rFonts w:ascii="Courier New" w:eastAsia="Times New Roman" w:hAnsi="Courier New" w:cs="Courier New"/>
+          <w:color w:val="000000"/>
+          <w:sz w:val="14"/>
+          <w:szCs w:val="14"/>
+        </w:rPr>
+        <w:br/>
+        <w:t>});</w:t>
+      </w:r>
+    </w:p>
+    <w:p/>
+    <w:p>
+      <w:r>
+        <w:t>mở command prompt và nhập lệnh sau:</w:t>
+      </w:r>
+    </w:p>
+    <w:p>
+      <w:r>
+        <w:t>node index.js</w:t>
+      </w:r>
+    </w:p>
+    <w:p>
+      <w:r>
+        <w:t>Result:</w:t>
+      </w:r>
+    </w:p>
+    <w:p>
+      <w:r>
+        <w:rPr>
+          <w:noProof/>
+        </w:rPr>
+        <w:drawing>
+          <wp:inline distT="0" distB="0" distL="0" distR="0">
+            <wp:extent cx="2529840" cy="1066800"/>
+            <wp:effectExtent l="0" t="0" r="3810" b="0"/>
+            <wp:docPr id="3" name="Picture 3"/>
+            <wp:cNvGraphicFramePr>
+              <a:graphicFrameLocks xmlns:a="http://schemas.openxmlformats.org/drawingml/2006/main" noChangeAspect="1"/>
+            </wp:cNvGraphicFramePr>
+            <a:graphic xmlns:a="http://schemas.openxmlformats.org/drawingml/2006/main">
+              <a:graphicData uri="http://schemas.openxmlformats.org/drawingml/2006/picture">
+                <pic:pic xmlns:pic="http://schemas.openxmlformats.org/drawingml/2006/picture">
+                  <pic:nvPicPr>
+                    <pic:cNvPr id="0" name="Picture 1"/>
+                    <pic:cNvPicPr>
+                      <a:picLocks noChangeAspect="1" noChangeArrowheads="1"/>
+                    </pic:cNvPicPr>
+                  </pic:nvPicPr>
+                  <pic:blipFill>
+                    <a:blip r:embed="rId9">
+                      <a:extLst>
+                        <a:ext uri="{28A0092B-C50C-407E-A947-70E740481C1C}">
+                          <a14:useLocalDpi xmlns:a14="http://schemas.microsoft.com/office/drawing/2010/main" val="0"/>
+                        </a:ext>
+                      </a:extLst>
+                    </a:blip>
+                    <a:srcRect/>
+                    <a:stretch>
+                      <a:fillRect/>
+                    </a:stretch>
+                  </pic:blipFill>
+                  <pic:spPr bwMode="auto">
+                    <a:xfrm>
+                      <a:off x="0" y="0"/>
+                      <a:ext cx="2529840" cy="1066800"/>
+                    </a:xfrm>
+                    <a:prstGeom prst="rect">
+                      <a:avLst/>
+                    </a:prstGeom>
+                    <a:noFill/>
+                    <a:ln>
+                      <a:noFill/>
+                    </a:ln>
+                  </pic:spPr>
+                </pic:pic>
+              </a:graphicData>
+            </a:graphic>
+          </wp:inline>
+        </w:drawing>
+      </w:r>
+    </w:p>
+    <w:p>
+      <w:pPr>
+        <w:pStyle w:val="Heading1"/>
+      </w:pPr>
+      <w:r>
+        <w:t>4. State là gì?</w:t>
+      </w:r>
+    </w:p>
+    <w:p>
+      <w:r>
+        <w:t>// todo</w:t>
       </w:r>
     </w:p>
     <w:sectPr>

</xml_diff>

<commit_message>
_ Completed lesion 3
</commit_message>
<xml_diff>
--- a/doc/ReactZero.docx
+++ b/doc/ReactZero.docx
@@ -69,6 +69,42 @@
     </w:p>
     <w:p>
       <w:pPr>
+        <w:pStyle w:val="Heading2"/>
+      </w:pPr>
+      <w:r>
+        <w:t>Div root</w:t>
+      </w:r>
+    </w:p>
+    <w:p>
+      <w:r>
+        <w:t>Div root dùng để hứng kết quả mà react render</w:t>
+      </w:r>
+    </w:p>
+    <w:p>
+      <w:pPr>
+        <w:pStyle w:val="Heading2"/>
+      </w:pPr>
+      <w:r>
+        <w:t>Render</w:t>
+      </w:r>
+    </w:p>
+    <w:p>
+      <w:r>
+        <w:t>Trong phần render của react của 2 phần:</w:t>
+      </w:r>
+    </w:p>
+    <w:p>
+      <w:r>
+        <w:t>_ render cái gì</w:t>
+      </w:r>
+    </w:p>
+    <w:p>
+      <w:r>
+        <w:t>_ render ở đâu</w:t>
+      </w:r>
+    </w:p>
+    <w:p>
+      <w:pPr>
         <w:pStyle w:val="Heading1"/>
       </w:pPr>
       <w:r>
@@ -173,6 +209,7 @@
         <w:rPr>
           <w:noProof/>
         </w:rPr>
+        <w:lastRenderedPageBreak/>
         <w:drawing>
           <wp:inline distT="0" distB="0" distL="0" distR="0">
             <wp:extent cx="5314950" cy="1714500"/>
@@ -228,7 +265,6 @@
         <w:pStyle w:val="Heading2"/>
       </w:pPr>
       <w:r>
-        <w:lastRenderedPageBreak/>
         <w:t>1.2 Setup npm</w:t>
       </w:r>
     </w:p>
@@ -580,6 +616,7 @@
           <w:sz w:val="23"/>
           <w:szCs w:val="23"/>
         </w:rPr>
+        <w:lastRenderedPageBreak/>
         <w:t xml:space="preserve">    document.body</w:t>
       </w:r>
     </w:p>
@@ -800,7 +837,6 @@
           <w:szCs w:val="23"/>
           <w:shd w:val="clear" w:color="auto" w:fill="F1F2F3"/>
         </w:rPr>
-        <w:lastRenderedPageBreak/>
         <w:t xml:space="preserve">    document.body</w:t>
       </w:r>
     </w:p>
@@ -851,10 +887,7 @@
         <w:t>npm install express ejs</w:t>
       </w:r>
     </w:p>
-    <w:p>
-      <w:bookmarkStart w:id="0" w:name="_GoBack"/>
-      <w:bookmarkEnd w:id="0"/>
-    </w:p>
+    <w:p/>
     <w:p>
       <w:pPr>
         <w:shd w:val="clear" w:color="auto" w:fill="FFFFFF"/>
@@ -1586,6 +1619,84 @@
       <w:r>
         <w:t>// todo</w:t>
       </w:r>
+    </w:p>
+    <w:p>
+      <w:pPr>
+        <w:pStyle w:val="Heading1"/>
+      </w:pPr>
+      <w:r>
+        <w:t>5. Khác nhau giữa Component và Purecomponent</w:t>
+      </w:r>
+    </w:p>
+    <w:p>
+      <w:r>
+        <w:t xml:space="preserve">Pureconponent có 1 phần </w:t>
+      </w:r>
+      <w:r>
+        <w:rPr>
+          <w:rStyle w:val="Emphasis"/>
+          <w:rFonts w:ascii="Segoe UI" w:hAnsi="Segoe UI" w:cs="Segoe UI"/>
+          <w:color w:val="1B1B1B"/>
+          <w:spacing w:val="-1"/>
+          <w:sz w:val="27"/>
+          <w:szCs w:val="27"/>
+          <w:shd w:val="clear" w:color="auto" w:fill="FFFFFF"/>
+        </w:rPr>
+        <w:t>shallow comparison</w:t>
+      </w:r>
+      <w:r>
+        <w:rPr>
+          <w:rStyle w:val="Emphasis"/>
+          <w:rFonts w:ascii="Segoe UI" w:hAnsi="Segoe UI" w:cs="Segoe UI"/>
+          <w:color w:val="1B1B1B"/>
+          <w:spacing w:val="-1"/>
+          <w:sz w:val="27"/>
+          <w:szCs w:val="27"/>
+          <w:shd w:val="clear" w:color="auto" w:fill="FFFFFF"/>
+        </w:rPr>
+        <w:t xml:space="preserve"> </w:t>
+      </w:r>
+      <w:r>
+        <w:t xml:space="preserve">có thể re-render bất cứ khi nào </w:t>
+      </w:r>
+      <w:r>
+        <w:rPr>
+          <w:rFonts w:ascii="Segoe UI" w:hAnsi="Segoe UI" w:cs="Segoe UI"/>
+          <w:color w:val="1B1B1B"/>
+          <w:spacing w:val="-1"/>
+          <w:sz w:val="27"/>
+          <w:szCs w:val="27"/>
+          <w:shd w:val="clear" w:color="auto" w:fill="FFFFFF"/>
+        </w:rPr>
+        <w:t>shouldComponentUpdate</w:t>
+      </w:r>
+      <w:r>
+        <w:rPr>
+          <w:rFonts w:ascii="Segoe UI" w:hAnsi="Segoe UI" w:cs="Segoe UI"/>
+          <w:color w:val="1B1B1B"/>
+          <w:spacing w:val="-1"/>
+          <w:sz w:val="27"/>
+          <w:szCs w:val="27"/>
+          <w:shd w:val="clear" w:color="auto" w:fill="FFFFFF"/>
+        </w:rPr>
+        <w:t xml:space="preserve"> </w:t>
+      </w:r>
+      <w:r>
+        <w:t>gọi</w:t>
+      </w:r>
+      <w:r>
+        <w:t>. Do đó nó sẽ có hiệu suất tốt hơn component.</w:t>
+      </w:r>
+    </w:p>
+    <w:p>
+      <w:r>
+        <w:lastRenderedPageBreak/>
+        <w:t>Tuy nhiên theo lời Duy nói thì chỉ nên sử dụng nó cho các data đơn giản.</w:t>
+      </w:r>
+    </w:p>
+    <w:p>
+      <w:bookmarkStart w:id="0" w:name="_GoBack"/>
+      <w:bookmarkEnd w:id="0"/>
     </w:p>
     <w:sectPr>
       <w:pgSz w:w="12240" w:h="15840"/>
@@ -2163,7 +2274,6 @@
   <w:style w:type="character" w:default="1" w:styleId="DefaultParagraphFont">
     <w:name w:val="Default Paragraph Font"/>
     <w:uiPriority w:val="1"/>
-    <w:semiHidden/>
     <w:unhideWhenUsed/>
   </w:style>
   <w:style w:type="table" w:default="1" w:styleId="TableNormal">
@@ -2327,6 +2437,17 @@
       <w:rFonts w:ascii="Courier New" w:eastAsia="Times New Roman" w:hAnsi="Courier New" w:cs="Courier New"/>
       <w:sz w:val="20"/>
       <w:szCs w:val="20"/>
+    </w:rPr>
+  </w:style>
+  <w:style w:type="character" w:styleId="Emphasis">
+    <w:name w:val="Emphasis"/>
+    <w:basedOn w:val="DefaultParagraphFont"/>
+    <w:uiPriority w:val="20"/>
+    <w:qFormat/>
+    <w:rsid w:val="001479B2"/>
+    <w:rPr>
+      <w:i/>
+      <w:iCs/>
     </w:rPr>
   </w:style>
 </w:styles>

</xml_diff>

<commit_message>
_ Completed lesion 6
</commit_message>
<xml_diff>
--- a/doc/ReactZero.docx
+++ b/doc/ReactZero.docx
@@ -104,6 +104,18 @@
       </w:r>
     </w:p>
     <w:p>
+      <w:r>
+        <w:t>Render nằm trong Component, nó là 1 trạng thái</w:t>
+      </w:r>
+    </w:p>
+    <w:p>
+      <w:r>
+        <w:t>Component có rất nhiều trạng thái nhưng render là trạng thái quan trọng nhất.</w:t>
+      </w:r>
+      <w:bookmarkStart w:id="0" w:name="_GoBack"/>
+      <w:bookmarkEnd w:id="0"/>
+    </w:p>
+    <w:p>
       <w:pPr>
         <w:pStyle w:val="Heading1"/>
       </w:pPr>
@@ -201,6 +213,7 @@
     </w:p>
     <w:p>
       <w:r>
+        <w:lastRenderedPageBreak/>
         <w:t>Node –v</w:t>
       </w:r>
     </w:p>
@@ -209,7 +222,6 @@
         <w:rPr>
           <w:noProof/>
         </w:rPr>
-        <w:lastRenderedPageBreak/>
         <w:drawing>
           <wp:inline distT="0" distB="0" distL="0" distR="0">
             <wp:extent cx="5314950" cy="1714500"/>
@@ -517,6 +529,7 @@
           <w:sz w:val="23"/>
           <w:szCs w:val="23"/>
         </w:rPr>
+        <w:lastRenderedPageBreak/>
         <w:t xml:space="preserve">    React.</w:t>
       </w:r>
       <w:r>
@@ -616,7 +629,6 @@
           <w:sz w:val="23"/>
           <w:szCs w:val="23"/>
         </w:rPr>
-        <w:lastRenderedPageBreak/>
         <w:t xml:space="preserve">    document.body</w:t>
       </w:r>
     </w:p>
@@ -1625,6 +1637,7 @@
         <w:pStyle w:val="Heading1"/>
       </w:pPr>
       <w:r>
+        <w:lastRenderedPageBreak/>
         <w:t>5. Khác nhau giữa Component và Purecomponent</w:t>
       </w:r>
     </w:p>
@@ -1642,11 +1655,13 @@
           <w:szCs w:val="27"/>
           <w:shd w:val="clear" w:color="auto" w:fill="FFFFFF"/>
         </w:rPr>
-        <w:t>shallow comparison</w:t>
-      </w:r>
-      <w:r>
-        <w:rPr>
-          <w:rStyle w:val="Emphasis"/>
+        <w:t xml:space="preserve">shallow comparison </w:t>
+      </w:r>
+      <w:r>
+        <w:t xml:space="preserve">có thể re-render bất cứ khi nào </w:t>
+      </w:r>
+      <w:r>
+        <w:rPr>
           <w:rFonts w:ascii="Segoe UI" w:hAnsi="Segoe UI" w:cs="Segoe UI"/>
           <w:color w:val="1B1B1B"/>
           <w:spacing w:val="-1"/>
@@ -1654,32 +1669,7 @@
           <w:szCs w:val="27"/>
           <w:shd w:val="clear" w:color="auto" w:fill="FFFFFF"/>
         </w:rPr>
-        <w:t xml:space="preserve"> </w:t>
-      </w:r>
-      <w:r>
-        <w:t xml:space="preserve">có thể re-render bất cứ khi nào </w:t>
-      </w:r>
-      <w:r>
-        <w:rPr>
-          <w:rFonts w:ascii="Segoe UI" w:hAnsi="Segoe UI" w:cs="Segoe UI"/>
-          <w:color w:val="1B1B1B"/>
-          <w:spacing w:val="-1"/>
-          <w:sz w:val="27"/>
-          <w:szCs w:val="27"/>
-          <w:shd w:val="clear" w:color="auto" w:fill="FFFFFF"/>
-        </w:rPr>
-        <w:t>shouldComponentUpdate</w:t>
-      </w:r>
-      <w:r>
-        <w:rPr>
-          <w:rFonts w:ascii="Segoe UI" w:hAnsi="Segoe UI" w:cs="Segoe UI"/>
-          <w:color w:val="1B1B1B"/>
-          <w:spacing w:val="-1"/>
-          <w:sz w:val="27"/>
-          <w:szCs w:val="27"/>
-          <w:shd w:val="clear" w:color="auto" w:fill="FFFFFF"/>
-        </w:rPr>
-        <w:t xml:space="preserve"> </w:t>
+        <w:t xml:space="preserve">shouldComponentUpdate </w:t>
       </w:r>
       <w:r>
         <w:t>gọi</w:t>
@@ -1690,14 +1680,10 @@
     </w:p>
     <w:p>
       <w:r>
-        <w:lastRenderedPageBreak/>
         <w:t>Tuy nhiên theo lời Duy nói thì chỉ nên sử dụng nó cho các data đơn giản.</w:t>
       </w:r>
     </w:p>
-    <w:p>
-      <w:bookmarkStart w:id="0" w:name="_GoBack"/>
-      <w:bookmarkEnd w:id="0"/>
-    </w:p>
+    <w:p/>
     <w:sectPr>
       <w:pgSz w:w="12240" w:h="15840"/>
       <w:pgMar w:top="1440" w:right="1440" w:bottom="1440" w:left="1440" w:header="720" w:footer="720" w:gutter="0"/>
@@ -2274,6 +2260,7 @@
   <w:style w:type="character" w:default="1" w:styleId="DefaultParagraphFont">
     <w:name w:val="Default Paragraph Font"/>
     <w:uiPriority w:val="1"/>
+    <w:semiHidden/>
     <w:unhideWhenUsed/>
   </w:style>
   <w:style w:type="table" w:default="1" w:styleId="TableNormal">

</xml_diff>

<commit_message>
_ Completed lesion 10
</commit_message>
<xml_diff>
--- a/doc/ReactZero.docx
+++ b/doc/ReactZero.docx
@@ -112,8 +112,6 @@
       <w:r>
         <w:t>Component có rất nhiều trạng thái nhưng render là trạng thái quan trọng nhất.</w:t>
       </w:r>
-      <w:bookmarkStart w:id="0" w:name="_GoBack"/>
-      <w:bookmarkEnd w:id="0"/>
     </w:p>
     <w:p>
       <w:pPr>
@@ -1683,7 +1681,184 @@
         <w:t>Tuy nhiên theo lời Duy nói thì chỉ nên sử dụng nó cho các data đơn giản.</w:t>
       </w:r>
     </w:p>
-    <w:p/>
+    <w:p>
+      <w:pPr>
+        <w:pStyle w:val="Heading1"/>
+      </w:pPr>
+      <w:r>
+        <w:t>6. Props</w:t>
+      </w:r>
+    </w:p>
+    <w:p>
+      <w:r>
+        <w:t>Props là thuộc tính của component. Props không bao giờ thay đổi.</w:t>
+      </w:r>
+    </w:p>
+    <w:p>
+      <w:pPr>
+        <w:shd w:val="clear" w:color="auto" w:fill="FFFFFF"/>
+        <w:tabs>
+          <w:tab w:val="left" w:pos="916"/>
+          <w:tab w:val="left" w:pos="1832"/>
+          <w:tab w:val="left" w:pos="2748"/>
+          <w:tab w:val="left" w:pos="3664"/>
+          <w:tab w:val="left" w:pos="4580"/>
+          <w:tab w:val="left" w:pos="5496"/>
+          <w:tab w:val="left" w:pos="6412"/>
+          <w:tab w:val="left" w:pos="7328"/>
+          <w:tab w:val="left" w:pos="8244"/>
+          <w:tab w:val="left" w:pos="9160"/>
+          <w:tab w:val="left" w:pos="10076"/>
+          <w:tab w:val="left" w:pos="10992"/>
+          <w:tab w:val="left" w:pos="11908"/>
+          <w:tab w:val="left" w:pos="12824"/>
+          <w:tab w:val="left" w:pos="13740"/>
+          <w:tab w:val="left" w:pos="14656"/>
+        </w:tabs>
+        <w:spacing w:after="0" w:line="240" w:lineRule="auto"/>
+        <w:rPr>
+          <w:rFonts w:ascii="Courier New" w:eastAsia="Times New Roman" w:hAnsi="Courier New" w:cs="Courier New"/>
+          <w:color w:val="000000"/>
+          <w:sz w:val="14"/>
+          <w:szCs w:val="14"/>
+        </w:rPr>
+      </w:pPr>
+      <w:r>
+        <w:rPr>
+          <w:rFonts w:ascii="Courier New" w:eastAsia="Times New Roman" w:hAnsi="Courier New" w:cs="Courier New"/>
+          <w:color w:val="000000"/>
+          <w:sz w:val="14"/>
+          <w:szCs w:val="14"/>
+          <w:shd w:val="clear" w:color="auto" w:fill="EFEFEF"/>
+        </w:rPr>
+        <w:t>&lt;</w:t>
+      </w:r>
+      <w:r>
+        <w:rPr>
+          <w:rFonts w:ascii="Courier New" w:eastAsia="Times New Roman" w:hAnsi="Courier New" w:cs="Courier New"/>
+          <w:b/>
+          <w:bCs/>
+          <w:color w:val="000080"/>
+          <w:sz w:val="14"/>
+          <w:szCs w:val="14"/>
+          <w:shd w:val="clear" w:color="auto" w:fill="EFEFEF"/>
+        </w:rPr>
+        <w:t xml:space="preserve">ThuatNguyen </w:t>
+      </w:r>
+      <w:r>
+        <w:rPr>
+          <w:rFonts w:ascii="Courier New" w:eastAsia="Times New Roman" w:hAnsi="Courier New" w:cs="Courier New"/>
+          <w:b/>
+          <w:bCs/>
+          <w:color w:val="0000FF"/>
+          <w:sz w:val="14"/>
+          <w:szCs w:val="14"/>
+          <w:shd w:val="clear" w:color="auto" w:fill="EFEFEF"/>
+        </w:rPr>
+        <w:t>name</w:t>
+      </w:r>
+      <w:r>
+        <w:rPr>
+          <w:rFonts w:ascii="Courier New" w:eastAsia="Times New Roman" w:hAnsi="Courier New" w:cs="Courier New"/>
+          <w:b/>
+          <w:bCs/>
+          <w:color w:val="008000"/>
+          <w:sz w:val="14"/>
+          <w:szCs w:val="14"/>
+          <w:shd w:val="clear" w:color="auto" w:fill="EFEFEF"/>
+        </w:rPr>
+        <w:t xml:space="preserve">="ReactJS" </w:t>
+      </w:r>
+      <w:r>
+        <w:rPr>
+          <w:rFonts w:ascii="Courier New" w:eastAsia="Times New Roman" w:hAnsi="Courier New" w:cs="Courier New"/>
+          <w:b/>
+          <w:bCs/>
+          <w:color w:val="0000FF"/>
+          <w:sz w:val="14"/>
+          <w:szCs w:val="14"/>
+          <w:shd w:val="clear" w:color="auto" w:fill="EFEFEF"/>
+        </w:rPr>
+        <w:t>teacher</w:t>
+      </w:r>
+      <w:r>
+        <w:rPr>
+          <w:rFonts w:ascii="Courier New" w:eastAsia="Times New Roman" w:hAnsi="Courier New" w:cs="Courier New"/>
+          <w:b/>
+          <w:bCs/>
+          <w:color w:val="008000"/>
+          <w:sz w:val="14"/>
+          <w:szCs w:val="14"/>
+          <w:shd w:val="clear" w:color="auto" w:fill="EFEFEF"/>
+        </w:rPr>
+        <w:t>="Mr.Khoa"</w:t>
+      </w:r>
+      <w:r>
+        <w:rPr>
+          <w:rFonts w:ascii="Courier New" w:eastAsia="Times New Roman" w:hAnsi="Courier New" w:cs="Courier New"/>
+          <w:color w:val="000000"/>
+          <w:sz w:val="14"/>
+          <w:szCs w:val="14"/>
+          <w:shd w:val="clear" w:color="auto" w:fill="EFEFEF"/>
+        </w:rPr>
+        <w:t>&gt;</w:t>
+      </w:r>
+      <w:r>
+        <w:rPr>
+          <w:rFonts w:ascii="Courier New" w:eastAsia="Times New Roman" w:hAnsi="Courier New" w:cs="Courier New"/>
+          <w:color w:val="000000"/>
+          <w:sz w:val="14"/>
+          <w:szCs w:val="14"/>
+        </w:rPr>
+        <w:t>React Subject</w:t>
+      </w:r>
+      <w:r>
+        <w:rPr>
+          <w:rFonts w:ascii="Courier New" w:eastAsia="Times New Roman" w:hAnsi="Courier New" w:cs="Courier New"/>
+          <w:color w:val="000000"/>
+          <w:sz w:val="14"/>
+          <w:szCs w:val="14"/>
+          <w:shd w:val="clear" w:color="auto" w:fill="EFEFEF"/>
+        </w:rPr>
+        <w:t>&lt;/</w:t>
+      </w:r>
+      <w:r>
+        <w:rPr>
+          <w:rFonts w:ascii="Courier New" w:eastAsia="Times New Roman" w:hAnsi="Courier New" w:cs="Courier New"/>
+          <w:b/>
+          <w:bCs/>
+          <w:color w:val="000080"/>
+          <w:sz w:val="14"/>
+          <w:szCs w:val="14"/>
+          <w:shd w:val="clear" w:color="auto" w:fill="EFEFEF"/>
+        </w:rPr>
+        <w:t>ThuatNguyen</w:t>
+      </w:r>
+      <w:r>
+        <w:rPr>
+          <w:rFonts w:ascii="Courier New" w:eastAsia="Times New Roman" w:hAnsi="Courier New" w:cs="Courier New"/>
+          <w:color w:val="000000"/>
+          <w:sz w:val="14"/>
+          <w:szCs w:val="14"/>
+          <w:shd w:val="clear" w:color="auto" w:fill="EFEFEF"/>
+        </w:rPr>
+        <w:t>&gt;</w:t>
+      </w:r>
+    </w:p>
+    <w:p>
+      <w:r>
+        <w:t>Có 1 props đặc biệt là children</w:t>
+      </w:r>
+    </w:p>
+    <w:p>
+      <w:r>
+        <w:t>Ở đây React Subject là children</w:t>
+      </w:r>
+    </w:p>
+    <w:p>
+      <w:bookmarkStart w:id="0" w:name="_GoBack"/>
+      <w:bookmarkEnd w:id="0"/>
+    </w:p>
     <w:sectPr>
       <w:pgSz w:w="12240" w:h="15840"/>
       <w:pgMar w:top="1440" w:right="1440" w:bottom="1440" w:left="1440" w:header="720" w:footer="720" w:gutter="0"/>

</xml_diff>

<commit_message>
_ Completed lesion 23: example 6
</commit_message>
<xml_diff>
--- a/doc/ReactZero.docx
+++ b/doc/ReactZero.docx
@@ -1647,8 +1647,6 @@
       <w:r>
         <w:t>State cũng là 1 thuộc tính của React giống props, nhưng nó có thể thay đổi, và kéo theo cả lay-out thay đổi.</w:t>
       </w:r>
-      <w:bookmarkStart w:id="0" w:name="_GoBack"/>
-      <w:bookmarkEnd w:id="0"/>
     </w:p>
     <w:p>
       <w:pPr>
@@ -1874,6 +1872,26 @@
       <w:r>
         <w:t>Ở đây React Subject là children</w:t>
       </w:r>
+    </w:p>
+    <w:p>
+      <w:pPr>
+        <w:pStyle w:val="Heading1"/>
+      </w:pPr>
+      <w:r>
+        <w:t>7. Fatch API</w:t>
+      </w:r>
+      <w:bookmarkStart w:id="0" w:name="_GoBack"/>
+      <w:bookmarkEnd w:id="0"/>
+    </w:p>
+    <w:p>
+      <w:hyperlink r:id="rId11" w:history="1">
+        <w:r>
+          <w:rPr>
+            <w:rStyle w:val="Hyperlink"/>
+          </w:rPr>
+          <w:t>https://viblo.asia/p/tim-hieu-fetch-api-p1-bWrZngbrlxw</w:t>
+        </w:r>
+      </w:hyperlink>
     </w:p>
     <w:p/>
     <w:sectPr>

</xml_diff>

<commit_message>
_ Get data by fetch API successfully
</commit_message>
<xml_diff>
--- a/doc/ReactZero.docx
+++ b/doc/ReactZero.docx
@@ -1878,10 +1878,14 @@
         <w:pStyle w:val="Heading1"/>
       </w:pPr>
       <w:r>
-        <w:t>7. Fatch API</w:t>
-      </w:r>
-      <w:bookmarkStart w:id="0" w:name="_GoBack"/>
-      <w:bookmarkEnd w:id="0"/>
+        <w:t>7. F</w:t>
+      </w:r>
+      <w:r>
+        <w:t>e</w:t>
+      </w:r>
+      <w:r>
+        <w:t>tch API</w:t>
+      </w:r>
     </w:p>
     <w:p>
       <w:hyperlink r:id="rId11" w:history="1">
@@ -1892,6 +1896,94 @@
           <w:t>https://viblo.asia/p/tim-hieu-fetch-api-p1-bWrZngbrlxw</w:t>
         </w:r>
       </w:hyperlink>
+    </w:p>
+    <w:p>
+      <w:pPr>
+        <w:rPr>
+          <w:rFonts w:ascii="Segoe UI" w:hAnsi="Segoe UI" w:cs="Segoe UI"/>
+          <w:color w:val="1B1B1B"/>
+          <w:spacing w:val="-1"/>
+          <w:sz w:val="27"/>
+          <w:szCs w:val="27"/>
+          <w:shd w:val="clear" w:color="auto" w:fill="FFFFFF"/>
+        </w:rPr>
+      </w:pPr>
+      <w:r>
+        <w:rPr>
+          <w:rFonts w:ascii="Segoe UI" w:hAnsi="Segoe UI" w:cs="Segoe UI"/>
+          <w:color w:val="1B1B1B"/>
+          <w:spacing w:val="-1"/>
+          <w:sz w:val="27"/>
+          <w:szCs w:val="27"/>
+          <w:shd w:val="clear" w:color="auto" w:fill="FFFFFF"/>
+        </w:rPr>
+        <w:t>Fetch API là một API đơn giản cho việc gửi và nhận requesst bằng js. Với fetch thì việc thực hiện các yêu cầu web và xử lý phản hồi dễ dàng hơn so với XMLHttpRequest cũ.</w:t>
+      </w:r>
+    </w:p>
+    <w:p>
+      <w:pPr>
+        <w:rPr>
+          <w:rFonts w:ascii="Segoe UI" w:hAnsi="Segoe UI" w:cs="Segoe UI"/>
+          <w:color w:val="1B1B1B"/>
+          <w:spacing w:val="-1"/>
+          <w:sz w:val="27"/>
+          <w:szCs w:val="27"/>
+          <w:shd w:val="clear" w:color="auto" w:fill="FFFFFF"/>
+        </w:rPr>
+      </w:pPr>
+      <w:r>
+        <w:rPr>
+          <w:rFonts w:ascii="Segoe UI" w:hAnsi="Segoe UI" w:cs="Segoe UI"/>
+          <w:color w:val="1B1B1B"/>
+          <w:spacing w:val="-1"/>
+          <w:sz w:val="27"/>
+          <w:szCs w:val="27"/>
+          <w:shd w:val="clear" w:color="auto" w:fill="FFFFFF"/>
+        </w:rPr>
+        <w:t>Nếu trả về OK:</w:t>
+      </w:r>
+    </w:p>
+    <w:p>
+      <w:r>
+        <w:t>response.</w:t>
+      </w:r>
+      <w:r>
+        <w:rPr>
+          <w:b/>
+          <w:bCs/>
+        </w:rPr>
+        <w:t>ok</w:t>
+      </w:r>
+      <w:r>
+        <w:t>: true</w:t>
+      </w:r>
+      <w:r>
+        <w:br/>
+        <w:t>response.json()</w:t>
+      </w:r>
+      <w:r>
+        <w:t>: là 1 Promise</w:t>
+      </w:r>
+      <w:bookmarkStart w:id="0" w:name="_GoBack"/>
+      <w:bookmarkEnd w:id="0"/>
+      <w:r>
+        <w:br/>
+        <w:t>response.</w:t>
+      </w:r>
+      <w:r>
+        <w:rPr>
+          <w:b/>
+          <w:bCs/>
+        </w:rPr>
+        <w:t>status</w:t>
+      </w:r>
+      <w:r>
+        <w:rPr>
+          <w:b/>
+          <w:bCs/>
+        </w:rPr>
+        <w:t>: 200</w:t>
+      </w:r>
     </w:p>
     <w:p/>
     <w:sectPr>
@@ -2470,7 +2562,6 @@
   <w:style w:type="character" w:default="1" w:styleId="DefaultParagraphFont">
     <w:name w:val="Default Paragraph Font"/>
     <w:uiPriority w:val="1"/>
-    <w:semiHidden/>
     <w:unhideWhenUsed/>
   </w:style>
   <w:style w:type="table" w:default="1" w:styleId="TableNormal">

</xml_diff>